<commit_message>
Retrying Clarysse and Bagnall
</commit_message>
<xml_diff>
--- a/sources/ExampleEditionClaryssePrep.docx
+++ b/sources/ExampleEditionClaryssePrep.docx
@@ -38,23 +38,13 @@
           <w:u w:color="000000"/>
         </w:rPr>
       </w:pPr>
-      <w:proofErr w:type="spellStart"/>
       <w:r>
         <w:rPr>
           <w:rFonts w:ascii="Calibri" w:eastAsia="Calibri" w:hAnsi="Calibri" w:cs="Calibri"/>
           <w:u w:color="000000"/>
           <w:lang w:val="de-DE"/>
         </w:rPr>
-        <w:t>Clarysse</w:t>
-      </w:r>
-      <w:proofErr w:type="spellEnd"/>
-      <w:r>
-        <w:rPr>
-          <w:rFonts w:ascii="Calibri" w:eastAsia="Calibri" w:hAnsi="Calibri" w:cs="Calibri"/>
-          <w:u w:color="000000"/>
-          <w:lang w:val="de-DE"/>
-        </w:rPr>
-        <w:t>, Willy</w:t>
+        <w:t>Clarysse, Willy</w:t>
       </w:r>
     </w:p>
     <w:p>
@@ -329,7 +319,6 @@
             <w:pPr>
               <w:pStyle w:val="Text"/>
             </w:pPr>
-            <w:proofErr w:type="spellStart"/>
             <w:r>
               <w:rPr>
                 <w:rStyle w:val="Ohne"/>
@@ -339,9 +328,8 @@
                 <w:u w:color="000000"/>
                 <w:lang w:val="de-DE"/>
               </w:rPr>
-              <w:t>Ostracon</w:t>
+              <w:t>Ostrakon</w:t>
             </w:r>
-            <w:proofErr w:type="spellEnd"/>
           </w:p>
         </w:tc>
       </w:tr>
@@ -371,34 +359,14 @@
               <w:pStyle w:val="TextA"/>
               <w:spacing w:after="0" w:line="240" w:lineRule="auto"/>
             </w:pPr>
-            <w:proofErr w:type="spellStart"/>
             <w:r>
               <w:rPr>
                 <w:rStyle w:val="Ohne"/>
                 <w:sz w:val="24"/>
                 <w:szCs w:val="24"/>
               </w:rPr>
-              <w:t>Dimensions</w:t>
+              <w:t>Dimensions: height</w:t>
             </w:r>
-            <w:proofErr w:type="spellEnd"/>
-            <w:r>
-              <w:rPr>
-                <w:rStyle w:val="Ohne"/>
-                <w:sz w:val="24"/>
-                <w:szCs w:val="24"/>
-              </w:rPr>
-              <w:t xml:space="preserve">: </w:t>
-            </w:r>
-            <w:proofErr w:type="spellStart"/>
-            <w:r>
-              <w:rPr>
-                <w:rStyle w:val="Ohne"/>
-                <w:sz w:val="24"/>
-                <w:szCs w:val="24"/>
-              </w:rPr>
-              <w:t>height</w:t>
-            </w:r>
-            <w:proofErr w:type="spellEnd"/>
           </w:p>
         </w:tc>
         <w:tc>
@@ -462,34 +430,14 @@
               <w:pStyle w:val="TextA"/>
               <w:spacing w:after="0" w:line="240" w:lineRule="auto"/>
             </w:pPr>
-            <w:proofErr w:type="spellStart"/>
             <w:r>
               <w:rPr>
                 <w:rStyle w:val="Ohne"/>
                 <w:sz w:val="24"/>
                 <w:szCs w:val="24"/>
               </w:rPr>
-              <w:t>Dimensions</w:t>
+              <w:t>Dimensions: width</w:t>
             </w:r>
-            <w:proofErr w:type="spellEnd"/>
-            <w:r>
-              <w:rPr>
-                <w:rStyle w:val="Ohne"/>
-                <w:sz w:val="24"/>
-                <w:szCs w:val="24"/>
-              </w:rPr>
-              <w:t xml:space="preserve">: </w:t>
-            </w:r>
-            <w:proofErr w:type="spellStart"/>
-            <w:r>
-              <w:rPr>
-                <w:rStyle w:val="Ohne"/>
-                <w:sz w:val="24"/>
-                <w:szCs w:val="24"/>
-              </w:rPr>
-              <w:t>width</w:t>
-            </w:r>
-            <w:proofErr w:type="spellEnd"/>
           </w:p>
         </w:tc>
         <w:tc>
@@ -559,18 +507,8 @@
                 <w:sz w:val="24"/>
                 <w:szCs w:val="24"/>
               </w:rPr>
-              <w:t xml:space="preserve">TM </w:t>
+              <w:t>TM number</w:t>
             </w:r>
-            <w:proofErr w:type="spellStart"/>
-            <w:r>
-              <w:rPr>
-                <w:rStyle w:val="Ohne"/>
-                <w:sz w:val="24"/>
-                <w:szCs w:val="24"/>
-              </w:rPr>
-              <w:t>number</w:t>
-            </w:r>
-            <w:proofErr w:type="spellEnd"/>
           </w:p>
         </w:tc>
         <w:tc>
@@ -636,23 +574,13 @@
               </w:tabs>
               <w:spacing w:after="0" w:line="240" w:lineRule="auto"/>
             </w:pPr>
-            <w:proofErr w:type="spellStart"/>
             <w:r>
               <w:rPr>
                 <w:rStyle w:val="Ohne"/>
                 <w:sz w:val="24"/>
                 <w:szCs w:val="24"/>
               </w:rPr>
-              <w:t>Descriptive</w:t>
-            </w:r>
-            <w:proofErr w:type="spellEnd"/>
-            <w:r>
-              <w:rPr>
-                <w:rStyle w:val="Ohne"/>
-                <w:sz w:val="24"/>
-                <w:szCs w:val="24"/>
-              </w:rPr>
-              <w:t xml:space="preserve"> title</w:t>
+              <w:t>Descriptive title</w:t>
             </w:r>
           </w:p>
         </w:tc>
@@ -721,36 +649,8 @@
                 <w:sz w:val="24"/>
                 <w:szCs w:val="24"/>
               </w:rPr>
-              <w:t xml:space="preserve">Date </w:t>
+              <w:t>Date of text</w:t>
             </w:r>
-            <w:proofErr w:type="spellStart"/>
-            <w:r>
-              <w:rPr>
-                <w:rStyle w:val="Ohne"/>
-                <w:sz w:val="24"/>
-                <w:szCs w:val="24"/>
-              </w:rPr>
-              <w:t>of</w:t>
-            </w:r>
-            <w:proofErr w:type="spellEnd"/>
-            <w:r>
-              <w:rPr>
-                <w:rStyle w:val="Ohne"/>
-                <w:sz w:val="24"/>
-                <w:szCs w:val="24"/>
-              </w:rPr>
-              <w:t xml:space="preserve"> </w:t>
-            </w:r>
-            <w:proofErr w:type="spellStart"/>
-            <w:r>
-              <w:rPr>
-                <w:rStyle w:val="Ohne"/>
-                <w:sz w:val="24"/>
-                <w:szCs w:val="24"/>
-              </w:rPr>
-              <w:t>text</w:t>
-            </w:r>
-            <w:proofErr w:type="spellEnd"/>
           </w:p>
         </w:tc>
         <w:tc>
@@ -783,31 +683,7 @@
                 <w:u w:color="000000"/>
                 <w:lang w:val="de-DE"/>
               </w:rPr>
-              <w:t xml:space="preserve">2nd </w:t>
-            </w:r>
-            <w:proofErr w:type="spellStart"/>
-            <w:r>
-              <w:rPr>
-                <w:rStyle w:val="Ohne"/>
-                <w:rFonts w:ascii="Times New Roman" w:hAnsi="Times New Roman"/>
-                <w:sz w:val="24"/>
-                <w:szCs w:val="24"/>
-                <w:u w:color="000000"/>
-                <w:lang w:val="de-DE"/>
-              </w:rPr>
-              <w:t>century</w:t>
-            </w:r>
-            <w:proofErr w:type="spellEnd"/>
-            <w:r>
-              <w:rPr>
-                <w:rStyle w:val="Ohne"/>
-                <w:rFonts w:ascii="Times New Roman" w:hAnsi="Times New Roman"/>
-                <w:sz w:val="24"/>
-                <w:szCs w:val="24"/>
-                <w:u w:color="000000"/>
-                <w:lang w:val="de-DE"/>
-              </w:rPr>
-              <w:t xml:space="preserve"> BCE</w:t>
+              <w:t>2nd century BCE</w:t>
             </w:r>
           </w:p>
         </w:tc>
@@ -838,7 +714,6 @@
               <w:pStyle w:val="TextA"/>
               <w:spacing w:after="0" w:line="240" w:lineRule="auto"/>
             </w:pPr>
-            <w:proofErr w:type="spellStart"/>
             <w:r>
               <w:rPr>
                 <w:rStyle w:val="Ohne"/>
@@ -847,7 +722,6 @@
               </w:rPr>
               <w:t>Provenance</w:t>
             </w:r>
-            <w:proofErr w:type="spellEnd"/>
           </w:p>
         </w:tc>
         <w:tc>
@@ -871,7 +745,6 @@
             <w:pPr>
               <w:pStyle w:val="Text"/>
             </w:pPr>
-            <w:proofErr w:type="spellStart"/>
             <w:r>
               <w:rPr>
                 <w:rStyle w:val="Ohne"/>
@@ -880,18 +753,7 @@
                 <w:szCs w:val="24"/>
                 <w:u w:color="000000"/>
               </w:rPr>
-              <w:t>Diospolis</w:t>
-            </w:r>
-            <w:proofErr w:type="spellEnd"/>
-            <w:r>
-              <w:rPr>
-                <w:rStyle w:val="Ohne"/>
-                <w:rFonts w:ascii="Times New Roman" w:hAnsi="Times New Roman"/>
-                <w:sz w:val="24"/>
-                <w:szCs w:val="24"/>
-                <w:u w:color="000000"/>
-              </w:rPr>
-              <w:t xml:space="preserve"> Magna</w:t>
+              <w:t>Diospolis Magna</w:t>
             </w:r>
           </w:p>
         </w:tc>
@@ -922,41 +784,13 @@
               <w:pStyle w:val="TextA"/>
               <w:spacing w:after="0" w:line="240" w:lineRule="auto"/>
             </w:pPr>
-            <w:proofErr w:type="spellStart"/>
             <w:r>
               <w:rPr>
                 <w:rStyle w:val="Ohne"/>
                 <w:sz w:val="24"/>
                 <w:szCs w:val="24"/>
               </w:rPr>
-              <w:t>Inventory</w:t>
-            </w:r>
-            <w:proofErr w:type="spellEnd"/>
-            <w:r>
-              <w:rPr>
-                <w:rStyle w:val="Ohne"/>
-                <w:sz w:val="24"/>
-                <w:szCs w:val="24"/>
-              </w:rPr>
-              <w:t xml:space="preserve"> </w:t>
-            </w:r>
-            <w:proofErr w:type="spellStart"/>
-            <w:r>
-              <w:rPr>
-                <w:rStyle w:val="Ohne"/>
-                <w:sz w:val="24"/>
-                <w:szCs w:val="24"/>
-              </w:rPr>
-              <w:t>no</w:t>
-            </w:r>
-            <w:proofErr w:type="spellEnd"/>
-            <w:r>
-              <w:rPr>
-                <w:rStyle w:val="Ohne"/>
-                <w:sz w:val="24"/>
-                <w:szCs w:val="24"/>
-              </w:rPr>
-              <w:t>.</w:t>
+              <w:t>Inventory no.</w:t>
             </w:r>
           </w:p>
         </w:tc>
@@ -1112,7 +946,6 @@
               <w:pStyle w:val="Standard"/>
               <w:spacing w:after="0" w:line="240" w:lineRule="auto"/>
             </w:pPr>
-            <w:proofErr w:type="spellStart"/>
             <w:r>
               <w:rPr>
                 <w:rFonts w:ascii="Calibri" w:eastAsia="Calibri" w:hAnsi="Calibri" w:cs="Calibri"/>
@@ -1120,17 +953,7 @@
                 <w:szCs w:val="22"/>
                 <w:u w:color="000000"/>
               </w:rPr>
-              <w:t>ddb</w:t>
-            </w:r>
-            <w:proofErr w:type="spellEnd"/>
-            <w:r>
-              <w:rPr>
-                <w:rFonts w:ascii="Calibri" w:eastAsia="Calibri" w:hAnsi="Calibri" w:cs="Calibri"/>
-                <w:sz w:val="22"/>
-                <w:szCs w:val="22"/>
-                <w:u w:color="000000"/>
-              </w:rPr>
-              <w:t>-filename</w:t>
+              <w:t>ddb-filename</w:t>
             </w:r>
           </w:p>
         </w:tc>
@@ -1194,7 +1017,6 @@
               <w:pStyle w:val="Standard"/>
               <w:spacing w:after="0" w:line="240" w:lineRule="auto"/>
             </w:pPr>
-            <w:proofErr w:type="spellStart"/>
             <w:r>
               <w:rPr>
                 <w:rFonts w:ascii="Calibri" w:eastAsia="Calibri" w:hAnsi="Calibri" w:cs="Calibri"/>
@@ -1202,17 +1024,7 @@
                 <w:szCs w:val="22"/>
                 <w:u w:color="000000"/>
               </w:rPr>
-              <w:t>ddb</w:t>
-            </w:r>
-            <w:proofErr w:type="spellEnd"/>
-            <w:r>
-              <w:rPr>
-                <w:rFonts w:ascii="Calibri" w:eastAsia="Calibri" w:hAnsi="Calibri" w:cs="Calibri"/>
-                <w:sz w:val="22"/>
-                <w:szCs w:val="22"/>
-                <w:u w:color="000000"/>
-              </w:rPr>
-              <w:t>-hybrid</w:t>
+              <w:t>ddb-hybrid</w:t>
             </w:r>
           </w:p>
         </w:tc>
@@ -1384,21 +1196,12 @@
                 <w:lang w:val="de-DE"/>
               </w:rPr>
             </w:pPr>
-            <w:proofErr w:type="spellStart"/>
             <w:r>
               <w:rPr>
                 <w:rFonts w:ascii="IFAO-Grec Unicode" w:eastAsia="IFAO-Grec Unicode" w:hAnsi="IFAO-Grec Unicode" w:cs="IFAO-Grec Unicode"/>
                 <w:lang w:val="it-IT"/>
               </w:rPr>
-              <w:t>Pl</w:t>
-            </w:r>
-            <w:proofErr w:type="spellEnd"/>
-            <w:r>
-              <w:rPr>
-                <w:rFonts w:ascii="IFAO-Grec Unicode" w:eastAsia="IFAO-Grec Unicode" w:hAnsi="IFAO-Grec Unicode" w:cs="IFAO-Grec Unicode"/>
-                <w:lang w:val="it-IT"/>
-              </w:rPr>
-              <w:t>. XXII</w:t>
+              <w:t>Pl. XXII</w:t>
             </w:r>
           </w:p>
         </w:tc>
@@ -1423,21 +1226,12 @@
                 <w:lang w:val="de-DE"/>
               </w:rPr>
             </w:pPr>
-            <w:proofErr w:type="spellStart"/>
             <w:r>
               <w:rPr>
                 <w:rFonts w:ascii="IFAO-Grec Unicode" w:hAnsi="IFAO-Grec Unicode"/>
                 <w:lang w:val="pt-PT"/>
               </w:rPr>
-              <w:t>Diospolis</w:t>
-            </w:r>
-            <w:proofErr w:type="spellEnd"/>
-            <w:r>
-              <w:rPr>
-                <w:rFonts w:ascii="IFAO-Grec Unicode" w:hAnsi="IFAO-Grec Unicode"/>
-                <w:lang w:val="pt-PT"/>
-              </w:rPr>
-              <w:t xml:space="preserve"> Magna?</w:t>
+              <w:t>Diospolis Magna?</w:t>
             </w:r>
           </w:p>
         </w:tc>
@@ -1494,14 +1288,12 @@
                 <w:lang w:val="de-DE"/>
               </w:rPr>
             </w:pPr>
-            <w:proofErr w:type="spellStart"/>
             <w:r>
               <w:rPr>
                 <w:rFonts w:ascii="IFAO-Grec Unicode" w:hAnsi="IFAO-Grec Unicode"/>
               </w:rPr>
               <w:t>IIa</w:t>
             </w:r>
-            <w:proofErr w:type="spellEnd"/>
           </w:p>
         </w:tc>
       </w:tr>
@@ -1660,16 +1452,8 @@
         <w:rPr>
           <w:rFonts w:ascii="IFAO-Grec Unicode" w:hAnsi="IFAO-Grec Unicode"/>
         </w:rPr>
-        <w:t>&lt;S=.</w:t>
-      </w:r>
-      <w:proofErr w:type="spellStart"/>
-      <w:r>
-        <w:rPr>
-          <w:rFonts w:ascii="IFAO-Grec Unicode" w:hAnsi="IFAO-Grec Unicode"/>
-        </w:rPr>
-        <w:t>grc</w:t>
-      </w:r>
-      <w:proofErr w:type="spellEnd"/>
+        <w:t>&lt;S=.grc</w:t>
+      </w:r>
     </w:p>
     <w:p>
       <w:pPr>
@@ -1705,17 +1489,8 @@
           <w:rFonts w:ascii="IFAO-Grec Unicode" w:hAnsi="IFAO-Grec Unicode"/>
           <w:lang w:val="de-DE"/>
         </w:rPr>
-        <w:t>.?</w:t>
-      </w:r>
-      <w:proofErr w:type="spellStart"/>
-      <w:r>
-        <w:rPr>
-          <w:rFonts w:ascii="IFAO-Grec Unicode" w:hAnsi="IFAO-Grec Unicode"/>
-          <w:lang w:val="de-DE"/>
-        </w:rPr>
-        <w:t>lin</w:t>
-      </w:r>
-      <w:proofErr w:type="spellEnd"/>
+        <w:t>.?lin</w:t>
+      </w:r>
       <w:proofErr w:type="gramEnd"/>
     </w:p>
     <w:p>
@@ -1733,19 +1508,11 @@
         <w:lastRenderedPageBreak/>
         <w:t xml:space="preserve">    1. [.?].1</w:t>
       </w:r>
-      <w:proofErr w:type="spellStart"/>
-      <w:r>
-        <w:rPr>
-          <w:rFonts w:ascii="IFAO-Grec Unicode" w:hAnsi="IFAO-Grec Unicode"/>
-        </w:rPr>
-        <w:t>ο̣υ</w:t>
-      </w:r>
-      <w:proofErr w:type="spellEnd"/>
-      <w:r>
-        <w:rPr>
-          <w:rFonts w:ascii="IFAO-Grec Unicode" w:hAnsi="IFAO-Grec Unicode"/>
-        </w:rPr>
-        <w:t xml:space="preserve"> </w:t>
+      <w:r>
+        <w:rPr>
+          <w:rFonts w:ascii="IFAO-Grec Unicode" w:hAnsi="IFAO-Grec Unicode"/>
+        </w:rPr>
+        <w:t xml:space="preserve">ο̣υ </w:t>
       </w:r>
       <w:r>
         <w:rPr>
@@ -1794,21 +1561,7 @@
         <w:rPr>
           <w:rFonts w:ascii="IFAO-Grec Unicode" w:hAnsi="IFAO-Grec Unicode"/>
         </w:rPr>
-        <w:t>β̣</w:t>
-      </w:r>
-      <w:proofErr w:type="spellStart"/>
-      <w:r>
-        <w:rPr>
-          <w:rFonts w:ascii="IFAO-Grec Unicode" w:hAnsi="IFAO-Grec Unicode"/>
-        </w:rPr>
-        <w:t>διου</w:t>
-      </w:r>
-      <w:proofErr w:type="spellEnd"/>
-      <w:r>
-        <w:rPr>
-          <w:rFonts w:ascii="IFAO-Grec Unicode" w:hAnsi="IFAO-Grec Unicode"/>
-        </w:rPr>
-        <w:t xml:space="preserve"> </w:t>
+        <w:t xml:space="preserve">β̣διου </w:t>
       </w:r>
       <w:r>
         <w:rPr>
@@ -1832,19 +1585,11 @@
         </w:rPr>
         <w:t xml:space="preserve">    3. </w:t>
       </w:r>
-      <w:proofErr w:type="spellStart"/>
-      <w:r>
-        <w:rPr>
-          <w:rFonts w:ascii="IFAO-Grec Unicode" w:hAnsi="IFAO-Grec Unicode"/>
-        </w:rPr>
-        <w:t>Σ̣εκο̣νι</w:t>
-      </w:r>
-      <w:proofErr w:type="spellEnd"/>
-      <w:r>
-        <w:rPr>
-          <w:rFonts w:ascii="IFAO-Grec Unicode" w:hAnsi="IFAO-Grec Unicode"/>
-        </w:rPr>
-        <w:t xml:space="preserve">́αι </w:t>
+      <w:r>
+        <w:rPr>
+          <w:rFonts w:ascii="IFAO-Grec Unicode" w:hAnsi="IFAO-Grec Unicode"/>
+        </w:rPr>
+        <w:t xml:space="preserve">Σ̣εκο̣νίαι </w:t>
       </w:r>
       <w:r>
         <w:rPr>
@@ -1867,19 +1612,11 @@
         </w:rPr>
         <w:t xml:space="preserve">    4. </w:t>
       </w:r>
-      <w:proofErr w:type="spellStart"/>
-      <w:r>
-        <w:rPr>
-          <w:rFonts w:ascii="IFAO-Grec Unicode" w:hAnsi="IFAO-Grec Unicode"/>
-        </w:rPr>
-        <w:t>Σομοήλωι</w:t>
-      </w:r>
-      <w:proofErr w:type="spellEnd"/>
-      <w:r>
-        <w:rPr>
-          <w:rFonts w:ascii="IFAO-Grec Unicode" w:hAnsi="IFAO-Grec Unicode"/>
-        </w:rPr>
-        <w:t xml:space="preserve"> </w:t>
+      <w:r>
+        <w:rPr>
+          <w:rFonts w:ascii="IFAO-Grec Unicode" w:hAnsi="IFAO-Grec Unicode"/>
+        </w:rPr>
+        <w:t xml:space="preserve">Σομοήλωι </w:t>
       </w:r>
       <w:r>
         <w:rPr>
@@ -1919,14 +1656,12 @@
         </w:rPr>
         <w:t>(</w:t>
       </w:r>
-      <w:proofErr w:type="spellStart"/>
       <w:r>
         <w:rPr>
           <w:rFonts w:ascii="IFAO-Grec Unicode" w:hAnsi="IFAO-Grec Unicode"/>
         </w:rPr>
         <w:t>νιος</w:t>
       </w:r>
-      <w:proofErr w:type="spellEnd"/>
       <w:r>
         <w:rPr>
           <w:rFonts w:ascii="IFAO-Grec Unicode" w:hAnsi="IFAO-Grec Unicode"/>
@@ -1948,19 +1683,11 @@
         </w:rPr>
         <w:t xml:space="preserve">    5. </w:t>
       </w:r>
-      <w:proofErr w:type="spellStart"/>
-      <w:r>
-        <w:rPr>
-          <w:rFonts w:ascii="IFAO-Grec Unicode" w:hAnsi="IFAO-Grec Unicode"/>
-        </w:rPr>
-        <w:t>Ἀριστομένηι</w:t>
-      </w:r>
-      <w:proofErr w:type="spellEnd"/>
-      <w:r>
-        <w:rPr>
-          <w:rFonts w:ascii="IFAO-Grec Unicode" w:hAnsi="IFAO-Grec Unicode"/>
-        </w:rPr>
-        <w:t xml:space="preserve"> </w:t>
+      <w:r>
+        <w:rPr>
+          <w:rFonts w:ascii="IFAO-Grec Unicode" w:hAnsi="IFAO-Grec Unicode"/>
+        </w:rPr>
+        <w:t xml:space="preserve">Ἀριστομένηι </w:t>
       </w:r>
       <w:r>
         <w:rPr>
@@ -1994,19 +1721,11 @@
         </w:rPr>
         <w:t xml:space="preserve">    6. </w:t>
       </w:r>
-      <w:proofErr w:type="spellStart"/>
-      <w:r>
-        <w:rPr>
-          <w:rFonts w:ascii="IFAO-Grec Unicode" w:hAnsi="IFAO-Grec Unicode"/>
-        </w:rPr>
-        <w:t>Θεοδοσίωι</w:t>
-      </w:r>
-      <w:proofErr w:type="spellEnd"/>
-      <w:r>
-        <w:rPr>
-          <w:rFonts w:ascii="IFAO-Grec Unicode" w:hAnsi="IFAO-Grec Unicode"/>
-        </w:rPr>
-        <w:t xml:space="preserve"> </w:t>
+      <w:r>
+        <w:rPr>
+          <w:rFonts w:ascii="IFAO-Grec Unicode" w:hAnsi="IFAO-Grec Unicode"/>
+        </w:rPr>
+        <w:t xml:space="preserve">Θεοδοσίωι </w:t>
       </w:r>
       <w:r>
         <w:rPr>
@@ -2026,14 +1745,12 @@
         </w:rPr>
         <w:t>(</w:t>
       </w:r>
-      <w:proofErr w:type="spellStart"/>
       <w:r>
         <w:rPr>
           <w:rFonts w:ascii="IFAO-Grec Unicode" w:hAnsi="IFAO-Grec Unicode"/>
         </w:rPr>
         <w:t>ελφῶι</w:t>
       </w:r>
-      <w:proofErr w:type="spellEnd"/>
       <w:r>
         <w:rPr>
           <w:rFonts w:ascii="IFAO-Grec Unicode" w:hAnsi="IFAO-Grec Unicode"/>
@@ -2088,35 +1805,19 @@
         <w:rPr>
           <w:rFonts w:ascii="IFAO-Grec Unicode" w:hAnsi="IFAO-Grec Unicode"/>
         </w:rPr>
-        <w:t>θα</w:t>
-      </w:r>
-      <w:proofErr w:type="spellStart"/>
-      <w:r>
-        <w:rPr>
-          <w:rFonts w:ascii="IFAO-Grec Unicode" w:hAnsi="IFAO-Grec Unicode"/>
-        </w:rPr>
-        <w:t>ίωι</w:t>
-      </w:r>
-      <w:proofErr w:type="spellEnd"/>
+        <w:t>θαίωι</w:t>
+      </w:r>
       <w:r>
         <w:rPr>
           <w:rFonts w:ascii="IFAO-Grec Unicode" w:hAnsi="IFAO-Grec Unicode"/>
         </w:rPr>
         <w:t xml:space="preserve">)) </w:t>
       </w:r>
-      <w:proofErr w:type="spellStart"/>
-      <w:r>
-        <w:rPr>
-          <w:rFonts w:ascii="IFAO-Grec Unicode" w:hAnsi="IFAO-Grec Unicode"/>
-        </w:rPr>
-        <w:t>Σώσου</w:t>
-      </w:r>
-      <w:proofErr w:type="spellEnd"/>
-      <w:r>
-        <w:rPr>
-          <w:rFonts w:ascii="IFAO-Grec Unicode" w:hAnsi="IFAO-Grec Unicode"/>
-        </w:rPr>
-        <w:t xml:space="preserve"> </w:t>
+      <w:r>
+        <w:rPr>
+          <w:rFonts w:ascii="IFAO-Grec Unicode" w:hAnsi="IFAO-Grec Unicode"/>
+        </w:rPr>
+        <w:t xml:space="preserve">Σώσου </w:t>
       </w:r>
       <w:r>
         <w:rPr>
@@ -2196,16 +1897,8 @@
         <w:rPr>
           <w:rFonts w:ascii="IFAO-Grec Unicode" w:hAnsi="IFAO-Grec Unicode"/>
         </w:rPr>
-        <w:t>&lt;T=.</w:t>
-      </w:r>
-      <w:proofErr w:type="spellStart"/>
-      <w:r>
-        <w:rPr>
-          <w:rFonts w:ascii="IFAO-Grec Unicode" w:hAnsi="IFAO-Grec Unicode"/>
-        </w:rPr>
-        <w:t>en</w:t>
-      </w:r>
-      <w:proofErr w:type="spellEnd"/>
+        <w:t>&lt;T=.en</w:t>
+      </w:r>
     </w:p>
     <w:p>
       <w:pPr>
@@ -2266,188 +1959,60 @@
           <w:rFonts w:ascii="IFAO-Grec Unicode" w:hAnsi="IFAO-Grec Unicode"/>
           <w:lang w:val="pt-PT"/>
         </w:rPr>
-        <w:t>]</w:t>
-      </w:r>
-      <w:proofErr w:type="spellStart"/>
+        <w:t xml:space="preserve">]mbe.. son </w:t>
+      </w:r>
+      <w:proofErr w:type="gramStart"/>
       <w:r>
         <w:rPr>
           <w:rFonts w:ascii="IFAO-Grec Unicode" w:hAnsi="IFAO-Grec Unicode"/>
           <w:lang w:val="pt-PT"/>
         </w:rPr>
-        <w:t>mbe</w:t>
-      </w:r>
-      <w:proofErr w:type="spellEnd"/>
+        <w:t>of..bdios</w:t>
+      </w:r>
+      <w:proofErr w:type="gramEnd"/>
       <w:r>
         <w:rPr>
           <w:rFonts w:ascii="IFAO-Grec Unicode" w:hAnsi="IFAO-Grec Unicode"/>
           <w:lang w:val="pt-PT"/>
         </w:rPr>
-        <w:t xml:space="preserve">.. </w:t>
-      </w:r>
-      <w:proofErr w:type="spellStart"/>
+        <w:t xml:space="preserve"> [</w:t>
+      </w:r>
+      <w:r>
+        <w:rPr>
+          <w:rFonts w:ascii="IFAO-Grec Unicode" w:hAnsi="IFAO-Grec Unicode"/>
+        </w:rPr>
+        <w:t>…</w:t>
+      </w:r>
+      <w:r>
+        <w:rPr>
+          <w:rFonts w:ascii="IFAO-Grec Unicode" w:hAnsi="IFAO-Grec Unicode"/>
+        </w:rPr>
+        <w:t>] (((3))) to Sekonias [</w:t>
+      </w:r>
+      <w:r>
+        <w:rPr>
+          <w:rFonts w:ascii="IFAO-Grec Unicode" w:hAnsi="IFAO-Grec Unicode"/>
+        </w:rPr>
+        <w:t>…</w:t>
+      </w:r>
       <w:r>
         <w:rPr>
           <w:rFonts w:ascii="IFAO-Grec Unicode" w:hAnsi="IFAO-Grec Unicode"/>
           <w:lang w:val="pt-PT"/>
         </w:rPr>
-        <w:t>son</w:t>
-      </w:r>
-      <w:proofErr w:type="spellEnd"/>
+        <w:t>] (((4))) to Somoelos son of Salama( ) [</w:t>
+      </w:r>
+      <w:r>
+        <w:rPr>
+          <w:rFonts w:ascii="IFAO-Grec Unicode" w:hAnsi="IFAO-Grec Unicode"/>
+        </w:rPr>
+        <w:t>…</w:t>
+      </w:r>
       <w:r>
         <w:rPr>
           <w:rFonts w:ascii="IFAO-Grec Unicode" w:hAnsi="IFAO-Grec Unicode"/>
           <w:lang w:val="pt-PT"/>
         </w:rPr>
-        <w:t xml:space="preserve"> </w:t>
-      </w:r>
-      <w:proofErr w:type="spellStart"/>
-      <w:proofErr w:type="gramStart"/>
-      <w:r>
-        <w:rPr>
-          <w:rFonts w:ascii="IFAO-Grec Unicode" w:hAnsi="IFAO-Grec Unicode"/>
-          <w:lang w:val="pt-PT"/>
-        </w:rPr>
-        <w:t>of</w:t>
-      </w:r>
-      <w:proofErr w:type="spellEnd"/>
-      <w:r>
-        <w:rPr>
-          <w:rFonts w:ascii="IFAO-Grec Unicode" w:hAnsi="IFAO-Grec Unicode"/>
-          <w:lang w:val="pt-PT"/>
-        </w:rPr>
-        <w:t>..</w:t>
-      </w:r>
-      <w:proofErr w:type="spellStart"/>
-      <w:r>
-        <w:rPr>
-          <w:rFonts w:ascii="IFAO-Grec Unicode" w:hAnsi="IFAO-Grec Unicode"/>
-          <w:lang w:val="pt-PT"/>
-        </w:rPr>
-        <w:t>bdios</w:t>
-      </w:r>
-      <w:proofErr w:type="spellEnd"/>
-      <w:proofErr w:type="gramEnd"/>
-      <w:r>
-        <w:rPr>
-          <w:rFonts w:ascii="IFAO-Grec Unicode" w:hAnsi="IFAO-Grec Unicode"/>
-          <w:lang w:val="pt-PT"/>
-        </w:rPr>
-        <w:t xml:space="preserve"> [</w:t>
-      </w:r>
-      <w:r>
-        <w:rPr>
-          <w:rFonts w:ascii="IFAO-Grec Unicode" w:hAnsi="IFAO-Grec Unicode"/>
-        </w:rPr>
-        <w:t>…</w:t>
-      </w:r>
-      <w:r>
-        <w:rPr>
-          <w:rFonts w:ascii="IFAO-Grec Unicode" w:hAnsi="IFAO-Grec Unicode"/>
-        </w:rPr>
-        <w:t xml:space="preserve">] (((3))) to </w:t>
-      </w:r>
-      <w:proofErr w:type="spellStart"/>
-      <w:r>
-        <w:rPr>
-          <w:rFonts w:ascii="IFAO-Grec Unicode" w:hAnsi="IFAO-Grec Unicode"/>
-        </w:rPr>
-        <w:t>Sekonias</w:t>
-      </w:r>
-      <w:proofErr w:type="spellEnd"/>
-      <w:r>
-        <w:rPr>
-          <w:rFonts w:ascii="IFAO-Grec Unicode" w:hAnsi="IFAO-Grec Unicode"/>
-        </w:rPr>
-        <w:t xml:space="preserve"> [</w:t>
-      </w:r>
-      <w:r>
-        <w:rPr>
-          <w:rFonts w:ascii="IFAO-Grec Unicode" w:hAnsi="IFAO-Grec Unicode"/>
-        </w:rPr>
-        <w:t>…</w:t>
-      </w:r>
-      <w:r>
-        <w:rPr>
-          <w:rFonts w:ascii="IFAO-Grec Unicode" w:hAnsi="IFAO-Grec Unicode"/>
-          <w:lang w:val="pt-PT"/>
-        </w:rPr>
-        <w:t xml:space="preserve">] (((4))) to </w:t>
-      </w:r>
-      <w:proofErr w:type="spellStart"/>
-      <w:r>
-        <w:rPr>
-          <w:rFonts w:ascii="IFAO-Grec Unicode" w:hAnsi="IFAO-Grec Unicode"/>
-          <w:lang w:val="pt-PT"/>
-        </w:rPr>
-        <w:t>Somoelos</w:t>
-      </w:r>
-      <w:proofErr w:type="spellEnd"/>
-      <w:r>
-        <w:rPr>
-          <w:rFonts w:ascii="IFAO-Grec Unicode" w:hAnsi="IFAO-Grec Unicode"/>
-          <w:lang w:val="pt-PT"/>
-        </w:rPr>
-        <w:t xml:space="preserve"> </w:t>
-      </w:r>
-      <w:proofErr w:type="spellStart"/>
-      <w:r>
-        <w:rPr>
-          <w:rFonts w:ascii="IFAO-Grec Unicode" w:hAnsi="IFAO-Grec Unicode"/>
-          <w:lang w:val="pt-PT"/>
-        </w:rPr>
-        <w:t>son</w:t>
-      </w:r>
-      <w:proofErr w:type="spellEnd"/>
-      <w:r>
-        <w:rPr>
-          <w:rFonts w:ascii="IFAO-Grec Unicode" w:hAnsi="IFAO-Grec Unicode"/>
-          <w:lang w:val="pt-PT"/>
-        </w:rPr>
-        <w:t xml:space="preserve"> </w:t>
-      </w:r>
-      <w:proofErr w:type="spellStart"/>
-      <w:r>
-        <w:rPr>
-          <w:rFonts w:ascii="IFAO-Grec Unicode" w:hAnsi="IFAO-Grec Unicode"/>
-          <w:lang w:val="pt-PT"/>
-        </w:rPr>
-        <w:t>of</w:t>
-      </w:r>
-      <w:proofErr w:type="spellEnd"/>
-      <w:r>
-        <w:rPr>
-          <w:rFonts w:ascii="IFAO-Grec Unicode" w:hAnsi="IFAO-Grec Unicode"/>
-          <w:lang w:val="pt-PT"/>
-        </w:rPr>
-        <w:t xml:space="preserve"> </w:t>
-      </w:r>
-      <w:proofErr w:type="spellStart"/>
-      <w:r>
-        <w:rPr>
-          <w:rFonts w:ascii="IFAO-Grec Unicode" w:hAnsi="IFAO-Grec Unicode"/>
-          <w:lang w:val="pt-PT"/>
-        </w:rPr>
-        <w:t>Salama</w:t>
-      </w:r>
-      <w:proofErr w:type="spellEnd"/>
-      <w:r>
-        <w:rPr>
-          <w:rFonts w:ascii="IFAO-Grec Unicode" w:hAnsi="IFAO-Grec Unicode"/>
-          <w:lang w:val="pt-PT"/>
-        </w:rPr>
-        <w:t>( ) [</w:t>
-      </w:r>
-      <w:r>
-        <w:rPr>
-          <w:rFonts w:ascii="IFAO-Grec Unicode" w:hAnsi="IFAO-Grec Unicode"/>
-        </w:rPr>
-        <w:t>…</w:t>
-      </w:r>
-      <w:r>
-        <w:rPr>
-          <w:rFonts w:ascii="IFAO-Grec Unicode" w:hAnsi="IFAO-Grec Unicode"/>
-          <w:lang w:val="pt-PT"/>
-        </w:rPr>
         <w:t xml:space="preserve">] </w:t>
       </w:r>
     </w:p>
@@ -2469,63 +2034,13 @@
         <w:rPr>
           <w:rFonts w:ascii="IFAO-Grec Unicode" w:hAnsi="IFAO-Grec Unicode"/>
         </w:rPr>
-        <w:t xml:space="preserve">(((5))) to </w:t>
-      </w:r>
-      <w:proofErr w:type="spellStart"/>
-      <w:r>
-        <w:rPr>
-          <w:rFonts w:ascii="IFAO-Grec Unicode" w:hAnsi="IFAO-Grec Unicode"/>
-        </w:rPr>
-        <w:t>Aristomenes</w:t>
-      </w:r>
-      <w:proofErr w:type="spellEnd"/>
-      <w:r>
-        <w:rPr>
-          <w:rFonts w:ascii="IFAO-Grec Unicode" w:hAnsi="IFAO-Grec Unicode"/>
-        </w:rPr>
-        <w:t xml:space="preserve"> 15 (((6))) to </w:t>
-      </w:r>
-      <w:proofErr w:type="spellStart"/>
-      <w:r>
-        <w:rPr>
-          <w:rFonts w:ascii="IFAO-Grec Unicode" w:hAnsi="IFAO-Grec Unicode"/>
-        </w:rPr>
-        <w:t>Theodosios</w:t>
-      </w:r>
-      <w:proofErr w:type="spellEnd"/>
-      <w:r>
-        <w:rPr>
-          <w:rFonts w:ascii="IFAO-Grec Unicode" w:hAnsi="IFAO-Grec Unicode"/>
-        </w:rPr>
-        <w:t xml:space="preserve"> his brother 15 (((7))) to Samba(</w:t>
-      </w:r>
-      <w:proofErr w:type="spellStart"/>
-      <w:r>
-        <w:rPr>
-          <w:rFonts w:ascii="IFAO-Grec Unicode" w:hAnsi="IFAO-Grec Unicode"/>
-        </w:rPr>
-        <w:t>thaios</w:t>
-      </w:r>
-      <w:proofErr w:type="spellEnd"/>
-      <w:r>
-        <w:rPr>
-          <w:rFonts w:ascii="IFAO-Grec Unicode" w:hAnsi="IFAO-Grec Unicode"/>
-        </w:rPr>
-        <w:t xml:space="preserve">) son of </w:t>
-      </w:r>
-      <w:proofErr w:type="spellStart"/>
-      <w:r>
-        <w:rPr>
-          <w:rFonts w:ascii="IFAO-Grec Unicode" w:hAnsi="IFAO-Grec Unicode"/>
-        </w:rPr>
-        <w:t>Sosos</w:t>
-      </w:r>
-      <w:proofErr w:type="spellEnd"/>
-      <w:r>
-        <w:rPr>
-          <w:rFonts w:ascii="IFAO-Grec Unicode" w:hAnsi="IFAO-Grec Unicode"/>
-        </w:rPr>
-        <w:t xml:space="preserve"> 15</w:t>
+        <w:t xml:space="preserve">(((5))) to Aristomenes 15 (((6))) to </w:t>
+      </w:r>
+      <w:r>
+        <w:rPr>
+          <w:rFonts w:ascii="IFAO-Grec Unicode" w:hAnsi="IFAO-Grec Unicode"/>
+        </w:rPr>
+        <w:t>Theodosios his brother 15 (((7))) to Samba(thaios) son of Sosos 15</w:t>
       </w:r>
     </w:p>
     <w:p>
@@ -2601,35 +2116,7 @@
         <w:rPr>
           <w:rFonts w:ascii="IFAO-Grec Unicode" w:hAnsi="IFAO-Grec Unicode"/>
         </w:rPr>
-        <w:t xml:space="preserve">3. </w:t>
-      </w:r>
-      <w:proofErr w:type="spellStart"/>
-      <w:r>
-        <w:rPr>
-          <w:rFonts w:ascii="IFAO-Grec Unicode" w:hAnsi="IFAO-Grec Unicode"/>
-        </w:rPr>
-        <w:t>Sekonias</w:t>
-      </w:r>
-      <w:proofErr w:type="spellEnd"/>
-      <w:r>
-        <w:rPr>
-          <w:rFonts w:ascii="IFAO-Grec Unicode" w:hAnsi="IFAO-Grec Unicode"/>
-        </w:rPr>
-        <w:t xml:space="preserve"> seems to be a new name, perhaps linked with </w:t>
-      </w:r>
-      <w:proofErr w:type="spellStart"/>
-      <w:r>
-        <w:rPr>
-          <w:rFonts w:ascii="IFAO-Grec Unicode" w:hAnsi="IFAO-Grec Unicode"/>
-        </w:rPr>
-        <w:t>Shekhaniah</w:t>
-      </w:r>
-      <w:proofErr w:type="spellEnd"/>
-      <w:r>
-        <w:rPr>
-          <w:rFonts w:ascii="IFAO-Grec Unicode" w:hAnsi="IFAO-Grec Unicode"/>
-        </w:rPr>
-        <w:t xml:space="preserve"> (</w:t>
+        <w:t>3. Sekonias seems to be a new name, perhaps linked with Shekhaniah (</w:t>
       </w:r>
       <w:hyperlink r:id="rId6" w:history="1">
         <w:r>
@@ -2637,31 +2124,7 @@
             <w:rStyle w:val="Hyperlink0"/>
             <w:rFonts w:ascii="IFAO-Grec Unicode" w:hAnsi="IFAO-Grec Unicode"/>
           </w:rPr>
-          <w:t xml:space="preserve">T. </w:t>
-        </w:r>
-        <w:proofErr w:type="spellStart"/>
-        <w:r>
-          <w:rPr>
-            <w:rStyle w:val="Hyperlink0"/>
-            <w:rFonts w:ascii="IFAO-Grec Unicode" w:hAnsi="IFAO-Grec Unicode"/>
-          </w:rPr>
-          <w:t>Ilan</w:t>
-        </w:r>
-        <w:proofErr w:type="spellEnd"/>
-        <w:r>
-          <w:rPr>
-            <w:rStyle w:val="Hyperlink0"/>
-            <w:rFonts w:ascii="IFAO-Grec Unicode" w:hAnsi="IFAO-Grec Unicode"/>
-          </w:rPr>
-          <w:t xml:space="preserve">, Lexicon of Jewish names in late Antiquity, </w:t>
-        </w:r>
-        <w:proofErr w:type="spellStart"/>
-        <w:r>
-          <w:rPr>
-            <w:rStyle w:val="Hyperlink0"/>
-            <w:rFonts w:ascii="IFAO-Grec Unicode" w:hAnsi="IFAO-Grec Unicode"/>
-          </w:rPr>
-          <w:t>Tu</w:t>
+          <w:t>T. Ilan, Lexicon of Jewish names in late Antiquity, Tu</w:t>
         </w:r>
         <w:r>
           <w:rPr>
@@ -2675,15 +2138,7 @@
             <w:rStyle w:val="Hyperlink0"/>
             <w:rFonts w:ascii="IFAO-Grec Unicode" w:hAnsi="IFAO-Grec Unicode"/>
           </w:rPr>
-          <w:t>bingen</w:t>
-        </w:r>
-        <w:proofErr w:type="spellEnd"/>
-        <w:r>
-          <w:rPr>
-            <w:rStyle w:val="Hyperlink0"/>
-            <w:rFonts w:ascii="IFAO-Grec Unicode" w:hAnsi="IFAO-Grec Unicode"/>
-          </w:rPr>
-          <w:t>, 2002-2011</w:t>
+          <w:t>bingen, 2002-2011</w:t>
         </w:r>
       </w:hyperlink>
       <w:r>
@@ -2704,38 +2159,9 @@
         <w:rPr>
           <w:rFonts w:ascii="IFAO-Grec Unicode" w:hAnsi="IFAO-Grec Unicode"/>
         </w:rPr>
-        <w:t xml:space="preserve">4. </w:t>
-      </w:r>
-      <w:proofErr w:type="spellStart"/>
-      <w:r>
-        <w:rPr>
-          <w:rFonts w:ascii="IFAO-Grec Unicode" w:hAnsi="IFAO-Grec Unicode"/>
-        </w:rPr>
-        <w:t>Somoelos</w:t>
-      </w:r>
-      <w:proofErr w:type="spellEnd"/>
-      <w:r>
-        <w:rPr>
-          <w:rFonts w:ascii="IFAO-Grec Unicode" w:hAnsi="IFAO-Grec Unicode"/>
-        </w:rPr>
-        <w:t xml:space="preserve"> is a variant of Samuel (more often </w:t>
-      </w:r>
-      <w:proofErr w:type="spellStart"/>
-      <w:r>
-        <w:rPr>
-          <w:rFonts w:ascii="IFAO-Grec Unicode" w:hAnsi="IFAO-Grec Unicode"/>
-        </w:rPr>
-        <w:t>Samoelos</w:t>
-      </w:r>
-      <w:proofErr w:type="spellEnd"/>
-      <w:r>
-        <w:rPr>
-          <w:rFonts w:ascii="IFAO-Grec Unicode" w:hAnsi="IFAO-Grec Unicode"/>
-        </w:rPr>
-        <w:t xml:space="preserve">), a common name in Palestine (26 examples in </w:t>
+        <w:t xml:space="preserve">4. Somoelos is a variant of Samuel (more often Samoelos), a common name in Palestine (26 examples in </w:t>
       </w:r>
       <w:hyperlink r:id="rId7" w:history="1">
-        <w:proofErr w:type="spellStart"/>
         <w:r>
           <w:rPr>
             <w:rStyle w:val="Hyperlink0"/>
@@ -2743,7 +2169,6 @@
           </w:rPr>
           <w:t>Ilan</w:t>
         </w:r>
-        <w:proofErr w:type="spellEnd"/>
       </w:hyperlink>
       <w:r>
         <w:rPr>
@@ -2786,26 +2211,9 @@
           <w:rFonts w:ascii="IFAO-Grec Unicode" w:hAnsi="IFAO-Grec Unicode"/>
           <w:lang w:val="it-IT"/>
         </w:rPr>
-        <w:t xml:space="preserve"> (</w:t>
-      </w:r>
-      <w:proofErr w:type="spellStart"/>
-      <w:r>
-        <w:rPr>
-          <w:rFonts w:ascii="IFAO-Grec Unicode" w:hAnsi="IFAO-Grec Unicode"/>
-          <w:lang w:val="it-IT"/>
-        </w:rPr>
-        <w:t>Leontopolis</w:t>
-      </w:r>
-      <w:proofErr w:type="spellEnd"/>
-      <w:r>
-        <w:rPr>
-          <w:rFonts w:ascii="IFAO-Grec Unicode" w:hAnsi="IFAO-Grec Unicode"/>
-          <w:lang w:val="it-IT"/>
-        </w:rPr>
-        <w:t xml:space="preserve">; </w:t>
+        <w:t xml:space="preserve"> (Leontopolis; </w:t>
       </w:r>
       <w:hyperlink r:id="rId10" w:history="1">
-        <w:proofErr w:type="spellStart"/>
         <w:r>
           <w:rPr>
             <w:rStyle w:val="Hyperlink0"/>
@@ -2813,47 +2221,21 @@
           </w:rPr>
           <w:t>Ilan</w:t>
         </w:r>
-        <w:proofErr w:type="spellEnd"/>
       </w:hyperlink>
       <w:r>
         <w:rPr>
           <w:rFonts w:ascii="IFAO-Grec Unicode" w:hAnsi="IFAO-Grec Unicode"/>
           <w:lang w:val="it-IT"/>
         </w:rPr>
-        <w:t xml:space="preserve">, </w:t>
-      </w:r>
-      <w:proofErr w:type="spellStart"/>
-      <w:r>
-        <w:rPr>
-          <w:rFonts w:ascii="IFAO-Grec Unicode" w:hAnsi="IFAO-Grec Unicode"/>
-          <w:lang w:val="it-IT"/>
-        </w:rPr>
-        <w:t>Lexicon</w:t>
-      </w:r>
-      <w:proofErr w:type="spellEnd"/>
-      <w:r>
-        <w:rPr>
-          <w:rFonts w:ascii="IFAO-Grec Unicode" w:hAnsi="IFAO-Grec Unicode"/>
-          <w:lang w:val="it-IT"/>
-        </w:rPr>
-        <w:t xml:space="preserve"> cit. in comm. on l. 3, III, p. 162), in </w:t>
+        <w:t xml:space="preserve">, Lexicon cit. in comm. on l. 3, III, p. 162), in </w:t>
       </w:r>
       <w:hyperlink r:id="rId11" w:history="1">
-        <w:proofErr w:type="spellStart"/>
         <w:r>
           <w:rPr>
             <w:rStyle w:val="Hyperlink0"/>
             <w:rFonts w:ascii="IFAO-Grec Unicode" w:hAnsi="IFAO-Grec Unicode"/>
           </w:rPr>
-          <w:t>P.Cair.Zen</w:t>
-        </w:r>
-        <w:proofErr w:type="spellEnd"/>
-        <w:r>
-          <w:rPr>
-            <w:rStyle w:val="Hyperlink0"/>
-            <w:rFonts w:ascii="IFAO-Grec Unicode" w:hAnsi="IFAO-Grec Unicode"/>
-          </w:rPr>
-          <w:t>. 3 59509.1</w:t>
+          <w:t>P.Cair.Zen. 3 59509.1</w:t>
         </w:r>
       </w:hyperlink>
       <w:r>
@@ -2909,30 +2291,20 @@
         <w:rPr>
           <w:rFonts w:ascii="IFAO-Grec Unicode" w:hAnsi="IFAO-Grec Unicode"/>
         </w:rPr>
-        <w:t>Σαλα</w:t>
-      </w:r>
-      <w:proofErr w:type="spellStart"/>
-      <w:r>
-        <w:rPr>
-          <w:rFonts w:ascii="IFAO-Grec Unicode" w:hAnsi="IFAO-Grec Unicode"/>
-        </w:rPr>
-        <w:t>μά</w:t>
-      </w:r>
-      <w:proofErr w:type="spellEnd"/>
+        <w:t>Σαλαμά</w:t>
+      </w:r>
       <w:r>
         <w:rPr>
           <w:rFonts w:ascii="IFAO-Grec Unicode" w:hAnsi="IFAO-Grec Unicode"/>
         </w:rPr>
         <w:t>(</w:t>
       </w:r>
-      <w:proofErr w:type="spellStart"/>
       <w:r>
         <w:rPr>
           <w:rFonts w:ascii="IFAO-Grec Unicode" w:hAnsi="IFAO-Grec Unicode"/>
         </w:rPr>
         <w:t>νιος</w:t>
       </w:r>
-      <w:proofErr w:type="spellEnd"/>
       <w:r>
         <w:rPr>
           <w:rFonts w:ascii="IFAO-Grec Unicode" w:hAnsi="IFAO-Grec Unicode"/>
@@ -3009,23 +2381,7 @@
             <w:rStyle w:val="Hyperlink0"/>
             <w:rFonts w:ascii="IFAO-Grec Unicode" w:hAnsi="IFAO-Grec Unicode"/>
           </w:rPr>
-          <w:t xml:space="preserve">S. </w:t>
-        </w:r>
-        <w:proofErr w:type="spellStart"/>
-        <w:r>
-          <w:rPr>
-            <w:rStyle w:val="Hyperlink0"/>
-            <w:rFonts w:ascii="IFAO-Grec Unicode" w:hAnsi="IFAO-Grec Unicode"/>
-          </w:rPr>
-          <w:t>Honigman</w:t>
-        </w:r>
-        <w:proofErr w:type="spellEnd"/>
-        <w:r>
-          <w:rPr>
-            <w:rStyle w:val="Hyperlink0"/>
-            <w:rFonts w:ascii="IFAO-Grec Unicode" w:hAnsi="IFAO-Grec Unicode"/>
-          </w:rPr>
-          <w:t>, ZPE 146 (2004), p. 284</w:t>
+          <w:t>S. Honigman, ZPE 146 (2004), p. 284</w:t>
         </w:r>
       </w:hyperlink>
       <w:r>
@@ -3052,49 +2408,7 @@
         <w:rPr>
           <w:rFonts w:ascii="IFAO-Grec Unicode" w:hAnsi="IFAO-Grec Unicode"/>
         </w:rPr>
-        <w:t xml:space="preserve"> traditional Greek name </w:t>
-      </w:r>
-      <w:proofErr w:type="spellStart"/>
-      <w:r>
-        <w:rPr>
-          <w:rFonts w:ascii="IFAO-Grec Unicode" w:hAnsi="IFAO-Grec Unicode"/>
-        </w:rPr>
-        <w:t>Aristomenes</w:t>
-      </w:r>
-      <w:proofErr w:type="spellEnd"/>
-      <w:r>
-        <w:rPr>
-          <w:rFonts w:ascii="IFAO-Grec Unicode" w:hAnsi="IFAO-Grec Unicode"/>
-        </w:rPr>
-        <w:t xml:space="preserve"> is found several times in a Jewish context: </w:t>
-      </w:r>
-      <w:proofErr w:type="spellStart"/>
-      <w:r>
-        <w:rPr>
-          <w:rFonts w:ascii="IFAO-Grec Unicode" w:hAnsi="IFAO-Grec Unicode"/>
-        </w:rPr>
-        <w:t>Aristomenes</w:t>
-      </w:r>
-      <w:proofErr w:type="spellEnd"/>
-      <w:r>
-        <w:rPr>
-          <w:rFonts w:ascii="IFAO-Grec Unicode" w:hAnsi="IFAO-Grec Unicode"/>
-        </w:rPr>
-        <w:t xml:space="preserve"> son of </w:t>
-      </w:r>
-      <w:proofErr w:type="spellStart"/>
-      <w:r>
-        <w:rPr>
-          <w:rFonts w:ascii="IFAO-Grec Unicode" w:hAnsi="IFAO-Grec Unicode"/>
-        </w:rPr>
-        <w:t>Iosepis</w:t>
-      </w:r>
-      <w:proofErr w:type="spellEnd"/>
-      <w:r>
-        <w:rPr>
-          <w:rFonts w:ascii="IFAO-Grec Unicode" w:hAnsi="IFAO-Grec Unicode"/>
-        </w:rPr>
-        <w:t xml:space="preserve"> in (</w:t>
+        <w:t xml:space="preserve"> traditional Greek name Aristomenes is found several times in a Jewish context: Aristomenes son of Iosepis in (</w:t>
       </w:r>
       <w:hyperlink r:id="rId17" w:history="1">
         <w:r>
@@ -3112,177 +2426,50 @@
         <w:t xml:space="preserve"> and </w:t>
       </w:r>
       <w:hyperlink r:id="rId18" w:history="1">
-        <w:proofErr w:type="spellStart"/>
         <w:r>
           <w:rPr>
             <w:rStyle w:val="Hyperlink0"/>
             <w:rFonts w:ascii="IFAO-Grec Unicode" w:hAnsi="IFAO-Grec Unicode"/>
           </w:rPr>
-          <w:t>O.Stras</w:t>
+          <w:t>O.Stras. 1 10</w:t>
         </w:r>
-        <w:proofErr w:type="spellEnd"/>
+      </w:hyperlink>
+      <w:r>
+        <w:rPr>
+          <w:rFonts w:ascii="IFAO-Grec Unicode" w:hAnsi="IFAO-Grec Unicode"/>
+          <w:lang w:val="de-DE"/>
+        </w:rPr>
+        <w:t>; Thebes, 1</w:t>
+      </w:r>
+      <w:r>
+        <w:rPr>
+          <w:rFonts w:ascii="IFAO-Grec Unicode" w:hAnsi="IFAO-Grec Unicode"/>
+          <w:lang w:val="de-DE"/>
+        </w:rPr>
+        <w:t>61 BCE</w:t>
+      </w:r>
+      <w:r>
+        <w:rPr>
+          <w:rFonts w:ascii="IFAO-Grec Unicode" w:hAnsi="IFAO-Grec Unicode"/>
+        </w:rPr>
+        <w:t>), Aristomenes son of Sambathion (</w:t>
+      </w:r>
+      <w:hyperlink r:id="rId19" w:history="1">
         <w:r>
           <w:rPr>
             <w:rStyle w:val="Hyperlink0"/>
             <w:rFonts w:ascii="IFAO-Grec Unicode" w:hAnsi="IFAO-Grec Unicode"/>
           </w:rPr>
-          <w:t>. 1 10</w:t>
+          <w:t>O.Berl. 69</w:t>
         </w:r>
       </w:hyperlink>
       <w:r>
         <w:rPr>
           <w:rFonts w:ascii="IFAO-Grec Unicode" w:hAnsi="IFAO-Grec Unicode"/>
-          <w:lang w:val="de-DE"/>
-        </w:rPr>
-        <w:t xml:space="preserve">; </w:t>
-      </w:r>
-      <w:proofErr w:type="spellStart"/>
-      <w:r>
-        <w:rPr>
-          <w:rFonts w:ascii="IFAO-Grec Unicode" w:hAnsi="IFAO-Grec Unicode"/>
-          <w:lang w:val="de-DE"/>
-        </w:rPr>
-        <w:t>Thebes</w:t>
-      </w:r>
-      <w:proofErr w:type="spellEnd"/>
-      <w:r>
-        <w:rPr>
-          <w:rFonts w:ascii="IFAO-Grec Unicode" w:hAnsi="IFAO-Grec Unicode"/>
-          <w:lang w:val="de-DE"/>
-        </w:rPr>
-        <w:t>, 1</w:t>
-      </w:r>
-      <w:r>
-        <w:rPr>
-          <w:rFonts w:ascii="IFAO-Grec Unicode" w:hAnsi="IFAO-Grec Unicode"/>
-          <w:lang w:val="de-DE"/>
-        </w:rPr>
-        <w:t>61 BCE</w:t>
-      </w:r>
-      <w:r>
-        <w:rPr>
-          <w:rFonts w:ascii="IFAO-Grec Unicode" w:hAnsi="IFAO-Grec Unicode"/>
-        </w:rPr>
-        <w:t xml:space="preserve">), </w:t>
-      </w:r>
-      <w:proofErr w:type="spellStart"/>
-      <w:r>
-        <w:rPr>
-          <w:rFonts w:ascii="IFAO-Grec Unicode" w:hAnsi="IFAO-Grec Unicode"/>
-        </w:rPr>
-        <w:t>Aristomenes</w:t>
-      </w:r>
-      <w:proofErr w:type="spellEnd"/>
-      <w:r>
-        <w:rPr>
-          <w:rFonts w:ascii="IFAO-Grec Unicode" w:hAnsi="IFAO-Grec Unicode"/>
-        </w:rPr>
-        <w:t xml:space="preserve"> son of </w:t>
-      </w:r>
-      <w:proofErr w:type="spellStart"/>
-      <w:r>
-        <w:rPr>
-          <w:rFonts w:ascii="IFAO-Grec Unicode" w:hAnsi="IFAO-Grec Unicode"/>
-        </w:rPr>
-        <w:t>Sambathion</w:t>
-      </w:r>
-      <w:proofErr w:type="spellEnd"/>
-      <w:r>
-        <w:rPr>
-          <w:rFonts w:ascii="IFAO-Grec Unicode" w:hAnsi="IFAO-Grec Unicode"/>
-        </w:rPr>
-        <w:t xml:space="preserve"> (</w:t>
-      </w:r>
-      <w:proofErr w:type="spellStart"/>
-      <w:r>
-        <w:rPr>
-          <w:rStyle w:val="Hyperlink0"/>
-        </w:rPr>
-        <w:fldChar w:fldCharType="begin"/>
-      </w:r>
-      <w:r>
-        <w:rPr>
-          <w:rStyle w:val="Hyperlink0"/>
-          <w:rFonts w:ascii="IFAO-Grec Unicode" w:eastAsia="IFAO-Grec Unicode" w:hAnsi="IFAO-Grec Unicode" w:cs="IFAO-Grec Unicode"/>
-        </w:rPr>
-        <w:instrText xml:space="preserve"> HYPERLINK "http://papyri.info/ddbdp/o.berl;;69"</w:instrText>
-      </w:r>
-      <w:r>
-        <w:rPr>
-          <w:rStyle w:val="Hyperlink0"/>
-        </w:rPr>
-        <w:fldChar w:fldCharType="separate"/>
-      </w:r>
-      <w:r>
-        <w:rPr>
-          <w:rStyle w:val="Hyperlink0"/>
-          <w:rFonts w:ascii="IFAO-Grec Unicode" w:hAnsi="IFAO-Grec Unicode"/>
-        </w:rPr>
-        <w:t>O.Berl</w:t>
-      </w:r>
-      <w:proofErr w:type="spellEnd"/>
-      <w:r>
-        <w:rPr>
-          <w:rStyle w:val="Hyperlink0"/>
-          <w:rFonts w:ascii="IFAO-Grec Unicode" w:hAnsi="IFAO-Grec Unicode"/>
-        </w:rPr>
-        <w:t>. 69</w:t>
-      </w:r>
-      <w:r>
-        <w:rPr>
-          <w:rFonts w:ascii="IFAO-Grec Unicode" w:eastAsia="IFAO-Grec Unicode" w:hAnsi="IFAO-Grec Unicode" w:cs="IFAO-Grec Unicode"/>
-        </w:rPr>
-        <w:fldChar w:fldCharType="end"/>
-      </w:r>
-      <w:r>
-        <w:rPr>
-          <w:rFonts w:ascii="IFAO-Grec Unicode" w:hAnsi="IFAO-Grec Unicode"/>
-        </w:rPr>
-        <w:t xml:space="preserve">; </w:t>
-      </w:r>
-      <w:proofErr w:type="spellStart"/>
-      <w:r>
-        <w:rPr>
-          <w:rFonts w:ascii="IFAO-Grec Unicode" w:hAnsi="IFAO-Grec Unicode"/>
-        </w:rPr>
-        <w:t>Edfou</w:t>
-      </w:r>
-      <w:proofErr w:type="spellEnd"/>
-      <w:r>
-        <w:rPr>
-          <w:rFonts w:ascii="IFAO-Grec Unicode" w:hAnsi="IFAO-Grec Unicode"/>
-        </w:rPr>
-        <w:t xml:space="preserve">) and </w:t>
-      </w:r>
-      <w:proofErr w:type="spellStart"/>
-      <w:r>
-        <w:rPr>
-          <w:rFonts w:ascii="IFAO-Grec Unicode" w:hAnsi="IFAO-Grec Unicode"/>
-        </w:rPr>
-        <w:t>Aristomenes</w:t>
-      </w:r>
-      <w:proofErr w:type="spellEnd"/>
-      <w:r>
-        <w:rPr>
-          <w:rFonts w:ascii="IFAO-Grec Unicode" w:hAnsi="IFAO-Grec Unicode"/>
-        </w:rPr>
-        <w:t xml:space="preserve"> son of </w:t>
-      </w:r>
-      <w:proofErr w:type="spellStart"/>
-      <w:r>
-        <w:rPr>
-          <w:rFonts w:ascii="IFAO-Grec Unicode" w:hAnsi="IFAO-Grec Unicode"/>
-        </w:rPr>
-        <w:t>Thedetos</w:t>
-      </w:r>
-      <w:proofErr w:type="spellEnd"/>
-      <w:r>
-        <w:rPr>
-          <w:rFonts w:ascii="IFAO-Grec Unicode" w:hAnsi="IFAO-Grec Unicode"/>
-        </w:rPr>
-        <w:t xml:space="preserve"> in </w:t>
-      </w:r>
-      <w:hyperlink r:id="rId19" w:history="1">
+        </w:rPr>
+        <w:t xml:space="preserve">; Edfou) and Aristomenes son of Thedetos in </w:t>
+      </w:r>
+      <w:hyperlink r:id="rId20" w:history="1">
         <w:r>
           <w:rPr>
             <w:rStyle w:val="Hyperlink0"/>
@@ -3309,21 +2496,7 @@
         <w:rPr>
           <w:rFonts w:ascii="IFAO-Grec Unicode" w:hAnsi="IFAO-Grec Unicode"/>
         </w:rPr>
-        <w:t xml:space="preserve">6. </w:t>
-      </w:r>
-      <w:proofErr w:type="spellStart"/>
-      <w:r>
-        <w:rPr>
-          <w:rFonts w:ascii="IFAO-Grec Unicode" w:hAnsi="IFAO-Grec Unicode"/>
-        </w:rPr>
-        <w:t>Theodosios</w:t>
-      </w:r>
-      <w:proofErr w:type="spellEnd"/>
-      <w:r>
-        <w:rPr>
-          <w:rFonts w:ascii="IFAO-Grec Unicode" w:hAnsi="IFAO-Grec Unicode"/>
-        </w:rPr>
-        <w:t xml:space="preserve"> is a monotheist</w:t>
+        <w:t>6. Theodosios is a monotheist</w:t>
       </w:r>
       <w:r>
         <w:rPr>
@@ -3343,21 +2516,7 @@
         <w:rPr>
           <w:rFonts w:ascii="IFAO-Grec Unicode" w:hAnsi="IFAO-Grec Unicode"/>
         </w:rPr>
-        <w:t xml:space="preserve"> four others in </w:t>
-      </w:r>
-      <w:proofErr w:type="spellStart"/>
-      <w:r>
-        <w:rPr>
-          <w:rFonts w:ascii="IFAO-Grec Unicode" w:hAnsi="IFAO-Grec Unicode"/>
-        </w:rPr>
-        <w:t>Ilan</w:t>
-      </w:r>
-      <w:proofErr w:type="spellEnd"/>
-      <w:r>
-        <w:rPr>
-          <w:rFonts w:ascii="IFAO-Grec Unicode" w:hAnsi="IFAO-Grec Unicode"/>
-        </w:rPr>
-        <w:t xml:space="preserve">, Lexicon cit. in comm. on l. 3, I, p. 285). In the pre-Christian period most bearers of the name are Jews, see </w:t>
+        <w:t xml:space="preserve"> four others in Ilan, Lexicon cit. in comm. on l. 3, I, p. 285). In the pre-Christian period most bearers of the name are Jews, see </w:t>
       </w:r>
       <w:proofErr w:type="gramStart"/>
       <w:r>
@@ -3373,43 +2532,20 @@
         </w:rPr>
         <w:t xml:space="preserve"> </w:t>
       </w:r>
-      <w:hyperlink r:id="rId20" w:history="1">
-        <w:proofErr w:type="spellStart"/>
+      <w:hyperlink r:id="rId21" w:history="1">
         <w:r>
           <w:rPr>
             <w:rStyle w:val="Hyperlink0"/>
             <w:rFonts w:ascii="IFAO-Grec Unicode" w:hAnsi="IFAO-Grec Unicode"/>
           </w:rPr>
-          <w:t>P.Zen.Pestm</w:t>
-        </w:r>
-        <w:proofErr w:type="spellEnd"/>
-        <w:r>
-          <w:rPr>
-            <w:rStyle w:val="Hyperlink0"/>
-            <w:rFonts w:ascii="IFAO-Grec Unicode" w:hAnsi="IFAO-Grec Unicode"/>
-          </w:rPr>
-          <w:t>. 21</w:t>
+          <w:t>P.Zen.Pestm. 21</w:t>
         </w:r>
       </w:hyperlink>
       <w:r>
         <w:rPr>
           <w:rFonts w:ascii="IFAO-Grec Unicode" w:hAnsi="IFAO-Grec Unicode"/>
         </w:rPr>
-        <w:t xml:space="preserve">, with the discussion of </w:t>
-      </w:r>
-      <w:proofErr w:type="spellStart"/>
-      <w:r>
-        <w:rPr>
-          <w:rFonts w:ascii="IFAO-Grec Unicode" w:hAnsi="IFAO-Grec Unicode"/>
-        </w:rPr>
-        <w:t>Muszynski</w:t>
-      </w:r>
-      <w:proofErr w:type="spellEnd"/>
-      <w:r>
-        <w:rPr>
-          <w:rFonts w:ascii="IFAO-Grec Unicode" w:hAnsi="IFAO-Grec Unicode"/>
-        </w:rPr>
-        <w:t xml:space="preserve"> on p.108.</w:t>
+        <w:t>, with the discussion of Muszynski on p.108.</w:t>
       </w:r>
     </w:p>
     <w:p>
@@ -3423,24 +2559,9 @@
         <w:rPr>
           <w:rFonts w:ascii="IFAO-Grec Unicode" w:hAnsi="IFAO-Grec Unicode"/>
         </w:rPr>
-        <w:t xml:space="preserve">7. There is no </w:t>
-      </w:r>
-      <w:proofErr w:type="spellStart"/>
-      <w:r>
-        <w:rPr>
-          <w:rFonts w:ascii="IFAO-Grec Unicode" w:hAnsi="IFAO-Grec Unicode"/>
-        </w:rPr>
-        <w:t>Sosos</w:t>
-      </w:r>
-      <w:proofErr w:type="spellEnd"/>
-      <w:r>
-        <w:rPr>
-          <w:rFonts w:ascii="IFAO-Grec Unicode" w:hAnsi="IFAO-Grec Unicode"/>
-        </w:rPr>
-        <w:t xml:space="preserve"> among the names of </w:t>
-      </w:r>
-      <w:hyperlink r:id="rId21" w:history="1">
-        <w:proofErr w:type="spellStart"/>
+        <w:t xml:space="preserve">7. There is no Sosos among the names of </w:t>
+      </w:r>
+      <w:hyperlink r:id="rId22" w:history="1">
         <w:r>
           <w:rPr>
             <w:rStyle w:val="Hyperlink0"/>
@@ -3448,61 +2569,18 @@
           </w:rPr>
           <w:t>Ilan</w:t>
         </w:r>
-        <w:proofErr w:type="spellEnd"/>
       </w:hyperlink>
       <w:r>
         <w:rPr>
           <w:rFonts w:ascii="IFAO-Grec Unicode" w:hAnsi="IFAO-Grec Unicode"/>
         </w:rPr>
-        <w:t xml:space="preserve">, Lexicon cit. in comm. on l. 3, </w:t>
-      </w:r>
-      <w:proofErr w:type="spellStart"/>
-      <w:r>
-        <w:rPr>
-          <w:rFonts w:ascii="IFAO-Grec Unicode" w:hAnsi="IFAO-Grec Unicode"/>
-        </w:rPr>
-        <w:t>voll</w:t>
-      </w:r>
-      <w:proofErr w:type="spellEnd"/>
-      <w:r>
-        <w:rPr>
-          <w:rFonts w:ascii="IFAO-Grec Unicode" w:hAnsi="IFAO-Grec Unicode"/>
-        </w:rPr>
-        <w:t>. I and II</w:t>
-      </w:r>
-      <w:r>
-        <w:rPr>
-          <w:rFonts w:ascii="IFAO-Grec Unicode" w:hAnsi="IFAO-Grec Unicode"/>
-        </w:rPr>
-        <w:t xml:space="preserve">I, though names with </w:t>
-      </w:r>
-      <w:proofErr w:type="spellStart"/>
-      <w:r>
-        <w:rPr>
-          <w:rFonts w:ascii="IFAO-Grec Unicode" w:hAnsi="IFAO-Grec Unicode"/>
-        </w:rPr>
-        <w:t>Sos</w:t>
-      </w:r>
-      <w:proofErr w:type="spellEnd"/>
-      <w:r>
-        <w:rPr>
-          <w:rFonts w:ascii="IFAO-Grec Unicode" w:hAnsi="IFAO-Grec Unicode"/>
-        </w:rPr>
-        <w:t xml:space="preserve">- are common. </w:t>
-      </w:r>
-      <w:proofErr w:type="spellStart"/>
-      <w:r>
-        <w:rPr>
-          <w:rFonts w:ascii="IFAO-Grec Unicode" w:hAnsi="IFAO-Grec Unicode"/>
-        </w:rPr>
-        <w:t>Sambathaios</w:t>
-      </w:r>
-      <w:proofErr w:type="spellEnd"/>
-      <w:r>
-        <w:rPr>
-          <w:rFonts w:ascii="IFAO-Grec Unicode" w:hAnsi="IFAO-Grec Unicode"/>
-        </w:rPr>
-        <w:t xml:space="preserve"> is the usual form in the Ptolemaic period; the abbreviated form Sambas is not found before the first cent.  CE.</w:t>
+        <w:t>, Lexicon cit. in comm. on l. 3, voll. I and II</w:t>
+      </w:r>
+      <w:r>
+        <w:rPr>
+          <w:rFonts w:ascii="IFAO-Grec Unicode" w:hAnsi="IFAO-Grec Unicode"/>
+        </w:rPr>
+        <w:t>I, though names with Sos- are common. Sambathaios is the usual form in the Ptolemaic period; the abbreviated form Sambas is not found before the first cent.  CE.</w:t>
       </w:r>
     </w:p>
     <w:p>
@@ -3604,17 +2682,8 @@
           <w:lang w:val="da-DK"/>
         </w:rPr>
         <w:tab/>
-        <w:t xml:space="preserve">Willy </w:t>
-      </w:r>
-      <w:proofErr w:type="spellStart"/>
-      <w:r>
-        <w:rPr>
-          <w:rFonts w:ascii="IFAO-Grec Unicode" w:eastAsia="IFAO-Grec Unicode" w:hAnsi="IFAO-Grec Unicode" w:cs="IFAO-Grec Unicode"/>
-          <w:lang w:val="da-DK"/>
-        </w:rPr>
-        <w:t>Clarysse</w:t>
-      </w:r>
-      <w:proofErr w:type="spellEnd"/>
+        <w:t>Willy Clarysse</w:t>
+      </w:r>
     </w:p>
     <w:p>
       <w:pPr>
@@ -3654,8 +2723,8 @@
       </w:pPr>
     </w:p>
     <w:sectPr>
-      <w:headerReference w:type="default" r:id="rId22"/>
-      <w:footerReference w:type="default" r:id="rId23"/>
+      <w:headerReference w:type="default" r:id="rId23"/>
+      <w:footerReference w:type="default" r:id="rId24"/>
       <w:pgSz w:w="11906" w:h="16838"/>
       <w:pgMar w:top="1134" w:right="1134" w:bottom="1134" w:left="1134" w:header="709" w:footer="850" w:gutter="0"/>
       <w:cols w:space="720"/>

</xml_diff>